<commit_message>
modified 1-pole BW equations
</commit_message>
<xml_diff>
--- a/math/filter_derivations.docx
+++ b/math/filter_derivations.docx
@@ -388,7 +388,39 @@
                     <w:rPr>
                       <w:rFonts w:ascii="Cambria Math" w:hAnsi="Cambria Math"/>
                     </w:rPr>
-                    <m:t>jωRC+1</m:t>
+                    <m:t>j</m:t>
+                  </m:r>
+                  <m:sSub>
+                    <m:sSubPr>
+                      <m:ctrlPr>
+                        <w:rPr>
+                          <w:rFonts w:ascii="Cambria Math" w:hAnsi="Cambria Math"/>
+                          <w:i/>
+                        </w:rPr>
+                      </m:ctrlPr>
+                    </m:sSubPr>
+                    <m:e>
+                      <m:r>
+                        <w:rPr>
+                          <w:rFonts w:ascii="Cambria Math" w:hAnsi="Cambria Math"/>
+                        </w:rPr>
+                        <m:t>ω</m:t>
+                      </m:r>
+                    </m:e>
+                    <m:sub>
+                      <m:r>
+                        <w:rPr>
+                          <w:rFonts w:ascii="Cambria Math" w:hAnsi="Cambria Math"/>
+                        </w:rPr>
+                        <m:t>BW</m:t>
+                      </m:r>
+                    </m:sub>
+                  </m:sSub>
+                  <m:r>
+                    <w:rPr>
+                      <w:rFonts w:ascii="Cambria Math" w:hAnsi="Cambria Math"/>
+                    </w:rPr>
+                    <m:t>RC+1</m:t>
                   </m:r>
                 </m:den>
               </m:f>
@@ -450,7 +482,39 @@
                         <w:rPr>
                           <w:rFonts w:ascii="Cambria Math" w:hAnsi="Cambria Math"/>
                         </w:rPr>
-                        <m:t>(ωRC)</m:t>
+                        <m:t>(</m:t>
+                      </m:r>
+                      <m:sSub>
+                        <m:sSubPr>
+                          <m:ctrlPr>
+                            <w:rPr>
+                              <w:rFonts w:ascii="Cambria Math" w:hAnsi="Cambria Math"/>
+                              <w:i/>
+                            </w:rPr>
+                          </m:ctrlPr>
+                        </m:sSubPr>
+                        <m:e>
+                          <m:r>
+                            <w:rPr>
+                              <w:rFonts w:ascii="Cambria Math" w:hAnsi="Cambria Math"/>
+                            </w:rPr>
+                            <m:t>ω</m:t>
+                          </m:r>
+                        </m:e>
+                        <m:sub>
+                          <m:r>
+                            <w:rPr>
+                              <w:rFonts w:ascii="Cambria Math" w:hAnsi="Cambria Math"/>
+                            </w:rPr>
+                            <m:t>BW</m:t>
+                          </m:r>
+                        </m:sub>
+                      </m:sSub>
+                      <m:r>
+                        <w:rPr>
+                          <w:rFonts w:ascii="Cambria Math" w:hAnsi="Cambria Math"/>
+                        </w:rPr>
+                        <m:t>RC)</m:t>
                       </m:r>
                     </m:e>
                     <m:sup>
@@ -631,7 +695,7 @@
     </w:p>
     <w:p>
       <w:r>
-        <w:t>Equivalently,</w:t>
+        <w:t>Define</w:t>
       </w:r>
     </w:p>
     <w:p>
@@ -641,7 +705,30 @@
             <w:rPr>
               <w:rFonts w:ascii="Cambria Math" w:hAnsi="Cambria Math"/>
             </w:rPr>
-            <m:t>RC=</m:t>
+            <m:t>τ=RC</m:t>
+          </m:r>
+        </m:oMath>
+      </m:oMathPara>
+    </w:p>
+    <w:p>
+      <w:r>
+        <w:t>Equivalently,</w:t>
+      </w:r>
+    </w:p>
+    <w:p>
+      <m:oMathPara>
+        <m:oMath>
+          <m:r>
+            <w:rPr>
+              <w:rFonts w:ascii="Cambria Math" w:hAnsi="Cambria Math" w:cs="Cambria Math"/>
+            </w:rPr>
+            <m:t>τ</m:t>
+          </m:r>
+          <m:r>
+            <w:rPr>
+              <w:rFonts w:ascii="Cambria Math" w:hAnsi="Cambria Math"/>
+            </w:rPr>
+            <m:t>=</m:t>
           </m:r>
           <m:f>
             <m:fPr>
@@ -752,25 +839,12 @@
     </w:p>
     <w:p>
       <w:r>
-        <w:t>Define</w:t>
-      </w:r>
-    </w:p>
-    <w:p>
-      <m:oMathPara>
-        <m:oMath>
-          <m:r>
-            <w:rPr>
-              <w:rFonts w:ascii="Cambria Math" w:hAnsi="Cambria Math"/>
-            </w:rPr>
-            <m:t>τ=RC</m:t>
-          </m:r>
-        </m:oMath>
-      </m:oMathPara>
-    </w:p>
-    <w:p/>
-    <w:p>
-      <w:r>
-        <w:t>For a given musical pitch, +/- 5 cents is an acceptable variation in pitch. The VCO is calibrated to 1V/octave or, equivalently, 1/12 V per semitone. A cent is 1/100</w:t>
+        <w:t>For a given musical pi</w:t>
+      </w:r>
+      <w:bookmarkStart w:id="0" w:name="_GoBack"/>
+      <w:bookmarkEnd w:id="0"/>
+      <w:r>
+        <w:t>tch, +/- 5 cents is an acceptable variation in pitch. The VCO is calibrated to 1V/octave or, equivalently, 1/12 V per semitone. A cent is 1/100</w:t>
       </w:r>
       <w:r>
         <w:rPr>
@@ -1155,7 +1229,19 @@
             <w:rPr>
               <w:rFonts w:ascii="Cambria Math" w:hAnsi="Cambria Math"/>
             </w:rPr>
-            <m:t xml:space="preserve">τ=0.195 </m:t>
+            <m:t>τ</m:t>
+          </m:r>
+          <m:r>
+            <w:rPr>
+              <w:rFonts w:ascii="Cambria Math" w:hAnsi="Cambria Math"/>
+            </w:rPr>
+            <m:t>=0.196</m:t>
+          </m:r>
+          <m:r>
+            <w:rPr>
+              <w:rFonts w:ascii="Cambria Math" w:hAnsi="Cambria Math"/>
+            </w:rPr>
+            <m:t xml:space="preserve"> </m:t>
           </m:r>
           <m:r>
             <m:rPr>
@@ -1182,10 +1268,14 @@
         </m:r>
       </m:oMath>
       <w:r>
-        <w:t xml:space="preserve"> = 0.195 s, the cutoff frequency of this filter is </w:t>
-      </w:r>
-    </w:p>
-    <w:p>
+        <w:t xml:space="preserve"> = 0.196</w:t>
+      </w:r>
+      <w:r>
+        <w:t xml:space="preserve"> s, the cutoff fre</w:t>
+      </w:r>
+      <w:r>
+        <w:t xml:space="preserve">quency of this filter is  </w:t>
+      </w:r>
       <m:oMath>
         <m:sSub>
           <m:sSubPr>
@@ -1217,7 +1307,13 @@
           <w:rPr>
             <w:rFonts w:ascii="Cambria Math" w:hAnsi="Cambria Math"/>
           </w:rPr>
-          <m:t xml:space="preserve">=5.13 </m:t>
+          <m:t>=5.11</m:t>
+        </m:r>
+        <m:r>
+          <w:rPr>
+            <w:rFonts w:ascii="Cambria Math" w:hAnsi="Cambria Math"/>
+          </w:rPr>
+          <m:t xml:space="preserve"> </m:t>
         </m:r>
         <m:r>
           <m:rPr>
@@ -1263,7 +1359,19 @@
           <w:rPr>
             <w:rFonts w:ascii="Cambria Math" w:hAnsi="Cambria Math"/>
           </w:rPr>
-          <m:t xml:space="preserve">=0.816 </m:t>
+          <m:t>=0.81</m:t>
+        </m:r>
+        <m:r>
+          <w:rPr>
+            <w:rFonts w:ascii="Cambria Math" w:hAnsi="Cambria Math"/>
+          </w:rPr>
+          <m:t>3</m:t>
+        </m:r>
+        <m:r>
+          <w:rPr>
+            <w:rFonts w:ascii="Cambria Math" w:hAnsi="Cambria Math"/>
+          </w:rPr>
+          <m:t xml:space="preserve"> </m:t>
         </m:r>
         <m:r>
           <m:rPr>
@@ -1278,8 +1386,6 @@
       <w:r>
         <w:t>.</w:t>
       </w:r>
-      <w:bookmarkStart w:id="0" w:name="_GoBack"/>
-      <w:bookmarkEnd w:id="0"/>
     </w:p>
     <w:sectPr>
       <w:pgSz w:w="12240" w:h="15840"/>

</xml_diff>